<commit_message>
Roteiro de Avaliação do Trabalho 2 de Lab. ES
</commit_message>
<xml_diff>
--- a/aulas/lab-programacao/Roteiro_Trabalho2.docx
+++ b/aulas/lab-programacao/Roteiro_Trabalho2.docx
@@ -51,7 +51,7 @@
           <w:sz w:val="40"/>
           <w:szCs w:val="28"/>
         </w:rPr>
-        <w:t xml:space="preserve">liação do Trabalho </w:t>
+        <w:t>liação d</w:t>
       </w:r>
       <w:r>
         <w:rPr>
@@ -61,7 +61,7 @@
           <w:sz w:val="40"/>
           <w:szCs w:val="28"/>
         </w:rPr>
-        <w:t>2</w:t>
+        <w:t>a</w:t>
       </w:r>
       <w:r>
         <w:rPr>
@@ -71,7 +71,7 @@
           <w:sz w:val="40"/>
           <w:szCs w:val="28"/>
         </w:rPr>
-        <w:t xml:space="preserve"> de Lab. </w:t>
+        <w:t xml:space="preserve"> </w:t>
       </w:r>
       <w:r>
         <w:rPr>
@@ -81,7 +81,7 @@
           <w:sz w:val="40"/>
           <w:szCs w:val="28"/>
         </w:rPr>
-        <w:t>ES</w:t>
+        <w:t>Fase 2 do Trabalho</w:t>
       </w:r>
     </w:p>
     <w:p>
@@ -118,10 +118,12 @@
     </w:p>
     <w:p>
       <w:pPr>
-        <w:rPr>
-          <w:rFonts w:cstheme="minorHAnsi"/>
-          <w:b/>
-          <w:sz w:val="28"/>
+        <w:jc w:val="center"/>
+        <w:rPr>
+          <w:rFonts w:cstheme="minorHAnsi"/>
+          <w:b/>
+          <w:color w:val="002060"/>
+          <w:sz w:val="40"/>
           <w:szCs w:val="28"/>
         </w:rPr>
       </w:pPr>
@@ -851,6 +853,7 @@
           <w:sz w:val="28"/>
           <w:szCs w:val="28"/>
         </w:rPr>
+        <w:lastRenderedPageBreak/>
         <w:t xml:space="preserve">Logradouro: </w:t>
       </w:r>
       <w:r>
@@ -878,7 +881,6 @@
           <w:sz w:val="28"/>
           <w:szCs w:val="28"/>
         </w:rPr>
-        <w:lastRenderedPageBreak/>
         <w:t>Bairro:</w:t>
       </w:r>
       <w:r>
@@ -1611,6 +1613,7 @@
           <w:sz w:val="28"/>
           <w:szCs w:val="24"/>
         </w:rPr>
+        <w:lastRenderedPageBreak/>
         <w:t>CEP</w:t>
       </w:r>
       <w:r>
@@ -1637,7 +1640,6 @@
           <w:sz w:val="28"/>
           <w:szCs w:val="24"/>
         </w:rPr>
-        <w:lastRenderedPageBreak/>
         <w:t>Logradouro</w:t>
       </w:r>
       <w:r>
@@ -2601,7 +2603,27 @@
           <w:sz w:val="36"/>
           <w:szCs w:val="28"/>
         </w:rPr>
-        <w:t xml:space="preserve"> (10 pontos)</w:t>
+        <w:t xml:space="preserve"> (</w:t>
+      </w:r>
+      <w:r>
+        <w:rPr>
+          <w:rFonts w:cstheme="minorHAnsi"/>
+          <w:b/>
+          <w:color w:val="00B050"/>
+          <w:sz w:val="36"/>
+          <w:szCs w:val="28"/>
+        </w:rPr>
+        <w:t>5</w:t>
+      </w:r>
+      <w:r>
+        <w:rPr>
+          <w:rFonts w:cstheme="minorHAnsi"/>
+          <w:b/>
+          <w:color w:val="00B050"/>
+          <w:sz w:val="36"/>
+          <w:szCs w:val="28"/>
+        </w:rPr>
+        <w:t xml:space="preserve"> pontos)</w:t>
       </w:r>
     </w:p>
     <w:p>
@@ -2626,8 +2648,100 @@
         </w:rPr>
         <w:t xml:space="preserve">São eles: Luciana Soares e Mariana Alves </w:t>
       </w:r>
+    </w:p>
+    <w:p>
+      <w:pPr>
+        <w:rPr>
+          <w:rFonts w:cstheme="minorHAnsi"/>
+          <w:b/>
+          <w:i/>
+          <w:color w:val="0070C0"/>
+          <w:sz w:val="32"/>
+          <w:szCs w:val="28"/>
+        </w:rPr>
+      </w:pPr>
+    </w:p>
+    <w:p>
+      <w:pPr>
+        <w:rPr>
+          <w:rFonts w:cstheme="minorHAnsi"/>
+          <w:b/>
+          <w:i/>
+          <w:color w:val="000000" w:themeColor="text1"/>
+          <w:sz w:val="32"/>
+          <w:szCs w:val="28"/>
+        </w:rPr>
+      </w:pPr>
+      <w:r>
+        <w:rPr>
+          <w:rFonts w:cstheme="minorHAnsi"/>
+          <w:b/>
+          <w:i/>
+          <w:color w:val="000000" w:themeColor="text1"/>
+          <w:sz w:val="32"/>
+          <w:szCs w:val="28"/>
+        </w:rPr>
+        <w:t>OBS.: O grupo deverá gravar a tela do computador com a aplicação Web executando e fazer um vídeo de até 10 min, passando pelos 6 passos definidos neste roteiro pr</w:t>
+      </w:r>
+      <w:r>
+        <w:rPr>
+          <w:rFonts w:cstheme="minorHAnsi"/>
+          <w:b/>
+          <w:i/>
+          <w:color w:val="000000" w:themeColor="text1"/>
+          <w:sz w:val="32"/>
+          <w:szCs w:val="28"/>
+        </w:rPr>
+        <w:t xml:space="preserve">ático. Um exemplo de software que faz isso é o OBS Studio (gratuito). Após a gravação do vídeo, fazer o upload </w:t>
+      </w:r>
+      <w:r>
+        <w:rPr>
+          <w:rFonts w:cstheme="minorHAnsi"/>
+          <w:b/>
+          <w:i/>
+          <w:color w:val="000000" w:themeColor="text1"/>
+          <w:sz w:val="32"/>
+          <w:szCs w:val="28"/>
+        </w:rPr>
+        <w:t xml:space="preserve">dele </w:t>
+      </w:r>
       <w:bookmarkStart w:id="0" w:name="_GoBack"/>
       <w:bookmarkEnd w:id="0"/>
+      <w:r>
+        <w:rPr>
+          <w:rFonts w:cstheme="minorHAnsi"/>
+          <w:b/>
+          <w:i/>
+          <w:color w:val="000000" w:themeColor="text1"/>
+          <w:sz w:val="32"/>
+          <w:szCs w:val="28"/>
+        </w:rPr>
+        <w:t>no YouTube e disponibilizar a URL do vídeo em um arquivo .txt no SIGAA.</w:t>
+      </w:r>
+    </w:p>
+    <w:p>
+      <w:pPr>
+        <w:rPr>
+          <w:rFonts w:cstheme="minorHAnsi"/>
+          <w:b/>
+          <w:i/>
+          <w:color w:val="000000" w:themeColor="text1"/>
+          <w:sz w:val="32"/>
+          <w:szCs w:val="28"/>
+        </w:rPr>
+      </w:pPr>
+    </w:p>
+    <w:p>
+      <w:pPr>
+        <w:rPr>
+          <w:rFonts w:cstheme="minorHAnsi"/>
+          <w:b/>
+          <w:i/>
+          <w:color w:val="000000" w:themeColor="text1"/>
+          <w:sz w:val="32"/>
+          <w:szCs w:val="28"/>
+        </w:rPr>
+      </w:pPr>
     </w:p>
     <w:sectPr>
       <w:pgSz w:w="11906" w:h="16838"/>
@@ -4014,7 +4128,7 @@
 </file>
 
 <file path=customXml/itemProps1.xml><?xml version="1.0" encoding="utf-8"?>
-<ds:datastoreItem xmlns:ds="http://schemas.openxmlformats.org/officeDocument/2006/customXml" ds:itemID="{609DDF22-366C-411F-AD57-73529A6B13AC}">
+<ds:datastoreItem xmlns:ds="http://schemas.openxmlformats.org/officeDocument/2006/customXml" ds:itemID="{029D4052-655A-452F-BF85-30F319EE87A2}">
   <ds:schemaRefs>
     <ds:schemaRef ds:uri="http://schemas.openxmlformats.org/officeDocument/2006/bibliography"/>
   </ds:schemaRefs>

</xml_diff>